<commit_message>
Did Client Locations and List of Clients
</commit_message>
<xml_diff>
--- a/Testing/Inspect Equipment Test Spec.docx
+++ b/Testing/Inspect Equipment Test Spec.docx
@@ -28,11 +28,21 @@
         <w:pStyle w:val="Title"/>
         <w:jc w:val="right"/>
       </w:pPr>
-      <w:fldSimple w:instr=" TITLE  \* MERGEFORMAT ">
-        <w:r>
-          <w:t>Test Case Specification (TCS)</w:t>
-        </w:r>
-      </w:fldSimple>
+      <w:r>
+        <w:fldChar w:fldCharType="begin"/>
+      </w:r>
+      <w:r>
+        <w:instrText xml:space="preserve"> TITLE  \* MERGEFORMAT </w:instrText>
+      </w:r>
+      <w:r>
+        <w:fldChar w:fldCharType="separate"/>
+      </w:r>
+      <w:r>
+        <w:t>Test Case Specification (TCS)</w:t>
+      </w:r>
+      <w:r>
+        <w:fldChar w:fldCharType="end"/>
+      </w:r>
     </w:p>
     <w:p>
       <w:pPr>
@@ -71,35 +81,6 @@
     <w:p>
       <w:pPr>
         <w:jc w:val="right"/>
-      </w:pPr>
-    </w:p>
-    <w:p>
-      <w:pPr>
-        <w:pStyle w:val="InfoBlue"/>
-      </w:pPr>
-      <w:r>
-        <w:t>[Note:  Text enclosed in square brackets and displayed in blue italics (style=</w:t>
-      </w:r>
-      <w:proofErr w:type="spellStart"/>
-      <w:r>
-        <w:t>InfoBlue</w:t>
-      </w:r>
-      <w:proofErr w:type="spellEnd"/>
-      <w:r>
-        <w:t xml:space="preserve">) is included to provide guidance to the author and should be deleted before publishing the document. A paragraph entered following this style will automatically be set to normal (style=Body Text).]     </w:t>
-      </w:r>
-    </w:p>
-    <w:p>
-      <w:pPr>
-        <w:pStyle w:val="InfoBlue"/>
-      </w:pPr>
-      <w:r>
-        <w:t xml:space="preserve">[To customize automatic fields (which display a gray background when selected), select File&gt;Properties and replace the Title, Subject and Company fields with the appropriate information for this document.    After closing the dialog, automatic fields may be updated throughout the document by selecting Edit&gt;Select All (or Ctrl-A) and pressing F9, or simply click on the field and press F9.  This must be done separately for Headers and Footers.  Alt-F9 will toggle between displaying the field names and the field contents.  See Word help for more information on working with fields.] </w:t>
-      </w:r>
-    </w:p>
-    <w:p>
-      <w:pPr>
-        <w:pStyle w:val="BodyText"/>
       </w:pPr>
     </w:p>
     <w:p>
@@ -114,13 +95,7 @@
         </w:sectPr>
       </w:pPr>
       <w:r>
-        <w:t xml:space="preserve">[Note: </w:t>
-      </w:r>
-      <w:r>
-        <w:t>Documents described in this section are based on the IEEE 829 standard on testing documentation. Note that we omitted certain sections and documents (e.g., the Test Item Transmittal Report) for the sake of simplicity. Refer to the standard for a complete description of these documents [IEEE Std. 829-2008].</w:t>
-      </w:r>
-      <w:r>
-        <w:t xml:space="preserve">]                </w:t>
+        <w:t xml:space="preserve">                </w:t>
       </w:r>
     </w:p>
     <w:p>
@@ -523,7 +498,7 @@
         <w:fldChar w:fldCharType="begin"/>
       </w:r>
       <w:r>
-        <w:instrText xml:space="preserve"> PAGEREF _Toc352009705 \h </w:instrText>
+        <w:instrText xml:space="preserve"> PAGEREF _Toc373677434 \h </w:instrText>
       </w:r>
       <w:r>
         <w:fldChar w:fldCharType="separate"/>
@@ -567,7 +542,7 @@
         <w:fldChar w:fldCharType="begin"/>
       </w:r>
       <w:r>
-        <w:instrText xml:space="preserve"> PAGEREF _Toc352009706 \h </w:instrText>
+        <w:instrText xml:space="preserve"> PAGEREF _Toc373677435 \h </w:instrText>
       </w:r>
       <w:r>
         <w:fldChar w:fldCharType="separate"/>
@@ -611,7 +586,7 @@
         <w:fldChar w:fldCharType="begin"/>
       </w:r>
       <w:r>
-        <w:instrText xml:space="preserve"> PAGEREF _Toc352009707 \h </w:instrText>
+        <w:instrText xml:space="preserve"> PAGEREF _Toc373677436 \h </w:instrText>
       </w:r>
       <w:r>
         <w:fldChar w:fldCharType="separate"/>
@@ -655,7 +630,7 @@
         <w:fldChar w:fldCharType="begin"/>
       </w:r>
       <w:r>
-        <w:instrText xml:space="preserve"> PAGEREF _Toc352009708 \h </w:instrText>
+        <w:instrText xml:space="preserve"> PAGEREF _Toc373677437 \h </w:instrText>
       </w:r>
       <w:r>
         <w:fldChar w:fldCharType="separate"/>
@@ -699,13 +674,13 @@
         <w:fldChar w:fldCharType="begin"/>
       </w:r>
       <w:r>
-        <w:instrText xml:space="preserve"> PAGEREF _Toc352009709 \h </w:instrText>
+        <w:instrText xml:space="preserve"> PAGEREF _Toc373677438 \h </w:instrText>
       </w:r>
       <w:r>
         <w:fldChar w:fldCharType="separate"/>
       </w:r>
       <w:r>
-        <w:t>4</w:t>
+        <w:t>5</w:t>
       </w:r>
       <w:r>
         <w:fldChar w:fldCharType="end"/>
@@ -743,13 +718,13 @@
         <w:fldChar w:fldCharType="begin"/>
       </w:r>
       <w:r>
-        <w:instrText xml:space="preserve"> PAGEREF _Toc352009710 \h </w:instrText>
+        <w:instrText xml:space="preserve"> PAGEREF _Toc373677439 \h </w:instrText>
       </w:r>
       <w:r>
         <w:fldChar w:fldCharType="separate"/>
       </w:r>
       <w:r>
-        <w:t>4</w:t>
+        <w:t>5</w:t>
       </w:r>
       <w:r>
         <w:fldChar w:fldCharType="end"/>
@@ -787,13 +762,13 @@
         <w:fldChar w:fldCharType="begin"/>
       </w:r>
       <w:r>
-        <w:instrText xml:space="preserve"> PAGEREF _Toc352009711 \h </w:instrText>
+        <w:instrText xml:space="preserve"> PAGEREF _Toc373677440 \h </w:instrText>
       </w:r>
       <w:r>
         <w:fldChar w:fldCharType="separate"/>
       </w:r>
       <w:r>
-        <w:t>4</w:t>
+        <w:t>5</w:t>
       </w:r>
       <w:r>
         <w:fldChar w:fldCharType="end"/>
@@ -817,11 +792,22 @@
       <w:r>
         <w:br w:type="page"/>
       </w:r>
-      <w:fldSimple w:instr=" TITLE  \* MERGEFORMAT ">
-        <w:r>
-          <w:t>Test Case Specification (TCS)</w:t>
-        </w:r>
-      </w:fldSimple>
+      <w:r>
+        <w:lastRenderedPageBreak/>
+        <w:fldChar w:fldCharType="begin"/>
+      </w:r>
+      <w:r>
+        <w:instrText xml:space="preserve"> TITLE  \* MERGEFORMAT </w:instrText>
+      </w:r>
+      <w:r>
+        <w:fldChar w:fldCharType="separate"/>
+      </w:r>
+      <w:r>
+        <w:t>Test Case Specification (TCS)</w:t>
+      </w:r>
+      <w:r>
+        <w:fldChar w:fldCharType="end"/>
+      </w:r>
       <w:r>
         <w:t xml:space="preserve"> </w:t>
       </w:r>
@@ -830,7 +816,7 @@
       <w:pPr>
         <w:pStyle w:val="Heading1"/>
       </w:pPr>
-      <w:bookmarkStart w:id="0" w:name="_Toc352009705"/>
+      <w:bookmarkStart w:id="0" w:name="_Toc373677434"/>
       <w:r>
         <w:t>Test case specification identifier</w:t>
       </w:r>
@@ -838,20 +824,6 @@
     </w:p>
     <w:p>
       <w:pPr>
-        <w:pStyle w:val="InfoBlue"/>
-      </w:pPr>
-      <w:r>
-        <w:t>[</w:t>
-      </w:r>
-      <w:r>
-        <w:t>The Test Case Specification identifier is the name of the test case, used to distinguish it from other test cases. Conventions such as naming the test cases from the features or the component being tested allow developers to more easily refer to test cases</w:t>
-      </w:r>
-      <w:r>
-        <w:t>.]</w:t>
-      </w:r>
-    </w:p>
-    <w:p>
-      <w:pPr>
         <w:pStyle w:val="BodyText"/>
       </w:pPr>
       <w:r>
@@ -862,7 +834,7 @@
       <w:pPr>
         <w:pStyle w:val="Heading1"/>
       </w:pPr>
-      <w:bookmarkStart w:id="1" w:name="_Toc352009706"/>
+      <w:bookmarkStart w:id="1" w:name="_Toc373677435"/>
       <w:r>
         <w:t>Test items</w:t>
       </w:r>
@@ -870,16 +842,22 @@
     </w:p>
     <w:p>
       <w:pPr>
-        <w:pStyle w:val="InfoBlue"/>
-      </w:pPr>
-      <w:r>
-        <w:t xml:space="preserve">[This section </w:t>
-      </w:r>
-      <w:r>
-        <w:t>lists the components under test and the features being exercised</w:t>
-      </w:r>
-      <w:r>
-        <w:t>.]</w:t>
+        <w:pStyle w:val="BodyText"/>
+      </w:pPr>
+      <w:r>
+        <w:t>The test input was designed to test these items, but als</w:t>
+      </w:r>
+      <w:r>
+        <w:t>o sub-components of each items. Note that s</w:t>
+      </w:r>
+      <w:r>
+        <w:t xml:space="preserve">tress testing is required to guarantee complete testing of each item and </w:t>
+      </w:r>
+      <w:r>
+        <w:t>its</w:t>
+      </w:r>
+      <w:r>
+        <w:t xml:space="preserve"> sub-components. </w:t>
       </w:r>
     </w:p>
     <w:p>
@@ -921,15 +899,12 @@
       <w:r>
         <w:t>Completing Rooms</w:t>
       </w:r>
-      <w:r>
-        <w:br/>
-      </w:r>
     </w:p>
     <w:p>
       <w:pPr>
         <w:pStyle w:val="Heading1"/>
       </w:pPr>
-      <w:bookmarkStart w:id="2" w:name="_Toc352009707"/>
+      <w:bookmarkStart w:id="2" w:name="_Toc373677436"/>
       <w:r>
         <w:t>Input specifications</w:t>
       </w:r>
@@ -938,19 +913,19 @@
         <w:t xml:space="preserve"> </w:t>
       </w:r>
     </w:p>
-    <w:p>
-      <w:pPr>
-        <w:pStyle w:val="InfoBlue"/>
-      </w:pPr>
-      <w:r>
-        <w:t xml:space="preserve">[This section </w:t>
-      </w:r>
-      <w:r>
-        <w:t>lists the inputs required for the test cases</w:t>
-      </w:r>
-      <w:r>
-        <w:t>.]</w:t>
-      </w:r>
+    <w:p/>
+    <w:p>
+      <w:pPr>
+        <w:ind w:left="709"/>
+      </w:pPr>
+      <w:r>
+        <w:t>These were written to be sequential and should be performed as such. The outputs may not match if you do not perform the entire input atomically.</w:t>
+      </w:r>
+    </w:p>
+    <w:p>
+      <w:pPr>
+        <w:ind w:left="709"/>
+      </w:pPr>
     </w:p>
     <w:p>
       <w:pPr>
@@ -961,7 +936,7 @@
         </w:numPr>
       </w:pPr>
       <w:r>
-        <w:t>Launch the activity.</w:t>
+        <w:t>Launch the activity</w:t>
       </w:r>
     </w:p>
     <w:p>
@@ -985,7 +960,10 @@
         </w:numPr>
       </w:pPr>
       <w:r>
-        <w:t>Change Rooms with the room spinner.</w:t>
+        <w:t>Cha</w:t>
+      </w:r>
+      <w:r>
+        <w:t>nge Rooms with the room spinner</w:t>
       </w:r>
     </w:p>
     <w:p>
@@ -997,7 +975,7 @@
         </w:numPr>
       </w:pPr>
       <w:r>
-        <w:t>Open a piece of equipment.</w:t>
+        <w:t>Open a piece of equipment</w:t>
       </w:r>
     </w:p>
     <w:p>
@@ -1057,7 +1035,46 @@
         </w:numPr>
       </w:pPr>
       <w:r>
-        <w:t>Change Rooms with the room spinner.</w:t>
+        <w:t>Cha</w:t>
+      </w:r>
+      <w:r>
+        <w:t>nge Rooms with the room spinner</w:t>
+      </w:r>
+    </w:p>
+    <w:p>
+      <w:pPr>
+        <w:pStyle w:val="BodyText"/>
+        <w:numPr>
+          <w:ilvl w:val="0"/>
+          <w:numId w:val="5"/>
+        </w:numPr>
+      </w:pPr>
+      <w:r>
+        <w:t>Fill out all equipment</w:t>
+      </w:r>
+    </w:p>
+    <w:p>
+      <w:pPr>
+        <w:pStyle w:val="BodyText"/>
+        <w:numPr>
+          <w:ilvl w:val="0"/>
+          <w:numId w:val="5"/>
+        </w:numPr>
+      </w:pPr>
+      <w:r>
+        <w:t>Click Save Button</w:t>
+      </w:r>
+    </w:p>
+    <w:p>
+      <w:pPr>
+        <w:pStyle w:val="BodyText"/>
+        <w:numPr>
+          <w:ilvl w:val="0"/>
+          <w:numId w:val="5"/>
+        </w:numPr>
+      </w:pPr>
+      <w:r>
+        <w:t>Change Rooms with the room spinner</w:t>
       </w:r>
     </w:p>
     <w:p>
@@ -1069,32 +1086,25 @@
       <w:pPr>
         <w:pStyle w:val="Heading1"/>
       </w:pPr>
-      <w:bookmarkStart w:id="3" w:name="_Toc352009708"/>
+      <w:bookmarkStart w:id="3" w:name="_Toc373677437"/>
       <w:r>
         <w:t>Output specifications</w:t>
       </w:r>
       <w:bookmarkEnd w:id="3"/>
     </w:p>
     <w:p>
-      <w:pPr>
-        <w:pStyle w:val="InfoBlue"/>
-      </w:pPr>
-      <w:r>
-        <w:t xml:space="preserve">[This section </w:t>
-      </w:r>
-      <w:r>
-        <w:t>lists the expected output. This output is computed manually or with a competing system (such as a legacy system being replaced</w:t>
-      </w:r>
-      <w:r>
-        <w:t>)</w:t>
-      </w:r>
-      <w:r>
-        <w:t>.</w:t>
-      </w:r>
-      <w:r>
-        <w:t>]</w:t>
-      </w:r>
-    </w:p>
+      <w:bookmarkStart w:id="4" w:name="_GoBack"/>
+      <w:bookmarkEnd w:id="4"/>
+    </w:p>
+    <w:p>
+      <w:pPr>
+        <w:ind w:left="709"/>
+      </w:pPr>
+      <w:r>
+        <w:t>These outputs should be matched to the corresponding input in section 3: Input Specifications.</w:t>
+      </w:r>
+    </w:p>
+    <w:p/>
     <w:p>
       <w:pPr>
         <w:pStyle w:val="BodyText"/>
@@ -1157,6 +1167,7 @@
         <w:ind w:left="1418"/>
       </w:pPr>
       <w:r>
+        <w:lastRenderedPageBreak/>
         <w:t>Floor spinner changed</w:t>
       </w:r>
     </w:p>
@@ -1196,7 +1207,6 @@
         <w:ind w:left="1985" w:hanging="425"/>
       </w:pPr>
       <w:r>
-        <w:lastRenderedPageBreak/>
         <w:t>Populates ExpandableList</w:t>
       </w:r>
     </w:p>
@@ -1223,12 +1233,20 @@
         <w:ind w:left="1985" w:hanging="425"/>
       </w:pPr>
       <w:r>
-        <w:t>Populates Expa</w:t>
-      </w:r>
-      <w:bookmarkStart w:id="4" w:name="_GoBack"/>
-      <w:bookmarkEnd w:id="4"/>
-      <w:r>
-        <w:t>ndableList</w:t>
+        <w:t>Pop up saying you haven’t finished the floor. (assume you click to continue anyways)</w:t>
+      </w:r>
+    </w:p>
+    <w:p>
+      <w:pPr>
+        <w:pStyle w:val="BodyText"/>
+        <w:numPr>
+          <w:ilvl w:val="1"/>
+          <w:numId w:val="7"/>
+        </w:numPr>
+        <w:ind w:left="1985" w:hanging="425"/>
+      </w:pPr>
+      <w:r>
+        <w:t>Populates ExpandableList</w:t>
       </w:r>
     </w:p>
     <w:p>
@@ -1240,12 +1258,323 @@
         </w:numPr>
         <w:ind w:left="1418"/>
       </w:pPr>
+      <w:r>
+        <w:t>Expanded piece of Equipment form List</w:t>
+      </w:r>
+    </w:p>
+    <w:p>
+      <w:pPr>
+        <w:pStyle w:val="BodyText"/>
+        <w:numPr>
+          <w:ilvl w:val="1"/>
+          <w:numId w:val="7"/>
+        </w:numPr>
+        <w:ind w:left="1985" w:hanging="425"/>
+      </w:pPr>
+      <w:r>
+        <w:t>Populates child inspection elements</w:t>
+      </w:r>
+    </w:p>
+    <w:p>
+      <w:pPr>
+        <w:pStyle w:val="BodyText"/>
+        <w:numPr>
+          <w:ilvl w:val="0"/>
+          <w:numId w:val="7"/>
+        </w:numPr>
+        <w:ind w:left="1418"/>
+      </w:pPr>
+      <w:r>
+        <w:t>Selected Pass or Yes Radio Button</w:t>
+      </w:r>
+    </w:p>
+    <w:p>
+      <w:pPr>
+        <w:pStyle w:val="BodyText"/>
+        <w:numPr>
+          <w:ilvl w:val="1"/>
+          <w:numId w:val="7"/>
+        </w:numPr>
+        <w:ind w:left="1985" w:hanging="425"/>
+      </w:pPr>
+      <w:r>
+        <w:t>Inspection Element name turns green</w:t>
+      </w:r>
+    </w:p>
+    <w:p>
+      <w:pPr>
+        <w:pStyle w:val="BodyText"/>
+        <w:numPr>
+          <w:ilvl w:val="1"/>
+          <w:numId w:val="7"/>
+        </w:numPr>
+        <w:ind w:left="1985" w:hanging="425"/>
+      </w:pPr>
+      <w:r>
+        <w:t>Inspection Element name has asterisk next to it</w:t>
+      </w:r>
+    </w:p>
+    <w:p>
+      <w:pPr>
+        <w:pStyle w:val="BodyText"/>
+        <w:numPr>
+          <w:ilvl w:val="1"/>
+          <w:numId w:val="7"/>
+        </w:numPr>
+        <w:ind w:left="1985" w:hanging="425"/>
+      </w:pPr>
+      <w:r>
+        <w:t>Equipment name has asterisk next to it</w:t>
+      </w:r>
+    </w:p>
+    <w:p>
+      <w:pPr>
+        <w:pStyle w:val="BodyText"/>
+        <w:numPr>
+          <w:ilvl w:val="0"/>
+          <w:numId w:val="7"/>
+        </w:numPr>
+        <w:ind w:left="1418"/>
+      </w:pPr>
+      <w:r>
+        <w:t>Select a Fail or No Radio Button</w:t>
+      </w:r>
+    </w:p>
+    <w:p>
+      <w:pPr>
+        <w:pStyle w:val="BodyText"/>
+        <w:numPr>
+          <w:ilvl w:val="1"/>
+          <w:numId w:val="7"/>
+        </w:numPr>
+        <w:ind w:left="1985" w:hanging="425"/>
+      </w:pPr>
+      <w:r>
+        <w:t>Pop up asking for reason for fail (assume you enter some text then click ok)</w:t>
+      </w:r>
+    </w:p>
+    <w:p>
+      <w:pPr>
+        <w:pStyle w:val="BodyText"/>
+        <w:numPr>
+          <w:ilvl w:val="1"/>
+          <w:numId w:val="7"/>
+        </w:numPr>
+        <w:ind w:left="1985" w:hanging="425"/>
+      </w:pPr>
+      <w:r>
+        <w:t>Inspection Element name turns green</w:t>
+      </w:r>
+    </w:p>
+    <w:p>
+      <w:pPr>
+        <w:pStyle w:val="BodyText"/>
+        <w:numPr>
+          <w:ilvl w:val="1"/>
+          <w:numId w:val="7"/>
+        </w:numPr>
+        <w:ind w:left="1985" w:hanging="425"/>
+      </w:pPr>
+      <w:r>
+        <w:t>Inspection Element name has asterisk next to it</w:t>
+      </w:r>
+    </w:p>
+    <w:p>
+      <w:pPr>
+        <w:pStyle w:val="BodyText"/>
+        <w:numPr>
+          <w:ilvl w:val="1"/>
+          <w:numId w:val="7"/>
+        </w:numPr>
+        <w:ind w:left="1985" w:hanging="425"/>
+      </w:pPr>
+      <w:r>
+        <w:t>Equipment name has asterisk next to it</w:t>
+      </w:r>
+    </w:p>
+    <w:p>
+      <w:pPr>
+        <w:pStyle w:val="BodyText"/>
+        <w:numPr>
+          <w:ilvl w:val="0"/>
+          <w:numId w:val="7"/>
+        </w:numPr>
+        <w:ind w:left="1418"/>
+      </w:pPr>
+      <w:r>
+        <w:t>Fill out rest of equipment</w:t>
+      </w:r>
+    </w:p>
+    <w:p>
+      <w:pPr>
+        <w:pStyle w:val="BodyText"/>
+        <w:numPr>
+          <w:ilvl w:val="1"/>
+          <w:numId w:val="7"/>
+        </w:numPr>
+        <w:ind w:left="1985" w:hanging="425"/>
+      </w:pPr>
+      <w:r>
+        <w:t>Equipment name turns green</w:t>
+      </w:r>
+      <w:r>
+        <w:t xml:space="preserve"> and have asterisk</w:t>
+      </w:r>
+    </w:p>
+    <w:p>
+      <w:pPr>
+        <w:pStyle w:val="BodyText"/>
+        <w:numPr>
+          <w:ilvl w:val="0"/>
+          <w:numId w:val="7"/>
+        </w:numPr>
+        <w:ind w:left="1418"/>
+      </w:pPr>
+      <w:r>
+        <w:t>Fill out all equipment</w:t>
+      </w:r>
+    </w:p>
+    <w:p>
+      <w:pPr>
+        <w:pStyle w:val="BodyText"/>
+        <w:numPr>
+          <w:ilvl w:val="1"/>
+          <w:numId w:val="7"/>
+        </w:numPr>
+        <w:ind w:left="1985" w:hanging="425"/>
+      </w:pPr>
+      <w:r>
+        <w:t>All Equipment names are green</w:t>
+      </w:r>
+      <w:r>
+        <w:t xml:space="preserve"> and have asterisk</w:t>
+      </w:r>
+    </w:p>
+    <w:p>
+      <w:pPr>
+        <w:pStyle w:val="BodyText"/>
+        <w:numPr>
+          <w:ilvl w:val="0"/>
+          <w:numId w:val="7"/>
+        </w:numPr>
+        <w:ind w:left="1418"/>
+      </w:pPr>
+      <w:r>
+        <w:t>Room spinner changed</w:t>
+      </w:r>
+    </w:p>
+    <w:p>
+      <w:pPr>
+        <w:pStyle w:val="BodyText"/>
+        <w:numPr>
+          <w:ilvl w:val="1"/>
+          <w:numId w:val="7"/>
+        </w:numPr>
+        <w:ind w:left="1985" w:hanging="425"/>
+      </w:pPr>
+      <w:r>
+        <w:t>Pop up saying you haven’t saved yet (assume you click yes to save)</w:t>
+      </w:r>
+    </w:p>
+    <w:p>
+      <w:pPr>
+        <w:pStyle w:val="BodyText"/>
+        <w:numPr>
+          <w:ilvl w:val="0"/>
+          <w:numId w:val="7"/>
+        </w:numPr>
+        <w:ind w:left="1418"/>
+      </w:pPr>
+      <w:r>
+        <w:t>Fill out all equipment</w:t>
+      </w:r>
+    </w:p>
+    <w:p>
+      <w:pPr>
+        <w:pStyle w:val="BodyText"/>
+        <w:numPr>
+          <w:ilvl w:val="1"/>
+          <w:numId w:val="7"/>
+        </w:numPr>
+        <w:ind w:left="1985" w:hanging="425"/>
+      </w:pPr>
+      <w:r>
+        <w:t>All Equipment names are green and have asterisk</w:t>
+      </w:r>
+    </w:p>
+    <w:p>
+      <w:pPr>
+        <w:pStyle w:val="BodyText"/>
+        <w:numPr>
+          <w:ilvl w:val="0"/>
+          <w:numId w:val="7"/>
+        </w:numPr>
+        <w:ind w:left="1418"/>
+      </w:pPr>
+      <w:r>
+        <w:t>Click Save Button</w:t>
+      </w:r>
+    </w:p>
+    <w:p>
+      <w:pPr>
+        <w:pStyle w:val="BodyText"/>
+        <w:numPr>
+          <w:ilvl w:val="1"/>
+          <w:numId w:val="7"/>
+        </w:numPr>
+        <w:ind w:left="1985" w:hanging="425"/>
+      </w:pPr>
+      <w:r>
+        <w:t>Pop up asking to confirm saving (assume you click yes)</w:t>
+      </w:r>
+    </w:p>
+    <w:p>
+      <w:pPr>
+        <w:pStyle w:val="BodyText"/>
+        <w:numPr>
+          <w:ilvl w:val="2"/>
+          <w:numId w:val="7"/>
+        </w:numPr>
+        <w:ind w:left="2694"/>
+      </w:pPr>
+      <w:r>
+        <w:t xml:space="preserve">All Equipment asterisk </w:t>
+      </w:r>
+      <w:r>
+        <w:t>disappear</w:t>
+      </w:r>
+    </w:p>
+    <w:p>
+      <w:pPr>
+        <w:pStyle w:val="BodyText"/>
+        <w:numPr>
+          <w:ilvl w:val="0"/>
+          <w:numId w:val="7"/>
+        </w:numPr>
+        <w:ind w:left="1418"/>
+      </w:pPr>
+      <w:r>
+        <w:t>Room Spinner Changed</w:t>
+      </w:r>
+    </w:p>
+    <w:p>
+      <w:pPr>
+        <w:pStyle w:val="BodyText"/>
+        <w:numPr>
+          <w:ilvl w:val="1"/>
+          <w:numId w:val="7"/>
+        </w:numPr>
+        <w:ind w:left="1985" w:hanging="425"/>
+      </w:pPr>
+      <w:r>
+        <w:t>Populates ExpandableList</w:t>
+      </w:r>
     </w:p>
     <w:p>
       <w:pPr>
         <w:pStyle w:val="Heading1"/>
       </w:pPr>
-      <w:bookmarkStart w:id="5" w:name="_Toc352009709"/>
+      <w:bookmarkStart w:id="5" w:name="_Toc373677438"/>
       <w:r>
         <w:t>Environmental needs</w:t>
       </w:r>
@@ -1256,20 +1585,6 @@
     </w:p>
     <w:p>
       <w:pPr>
-        <w:pStyle w:val="InfoBlue"/>
-      </w:pPr>
-      <w:r>
-        <w:t xml:space="preserve">[This section </w:t>
-      </w:r>
-      <w:r>
-        <w:t>lists the hardware and software platform needed to execute the test, including any test drivers or stubs</w:t>
-      </w:r>
-      <w:r>
-        <w:t>.]</w:t>
-      </w:r>
-    </w:p>
-    <w:p>
-      <w:pPr>
         <w:pStyle w:val="BodyText"/>
       </w:pPr>
       <w:r>
@@ -1283,8 +1598,9 @@
       <w:pPr>
         <w:pStyle w:val="Heading1"/>
       </w:pPr>
-      <w:bookmarkStart w:id="6" w:name="_Toc352009710"/>
-      <w:r>
+      <w:bookmarkStart w:id="6" w:name="_Toc373677439"/>
+      <w:r>
+        <w:lastRenderedPageBreak/>
         <w:t>Special procedural requirements</w:t>
       </w:r>
       <w:bookmarkEnd w:id="6"/>
@@ -1294,25 +1610,24 @@
     </w:p>
     <w:p>
       <w:pPr>
-        <w:pStyle w:val="InfoBlue"/>
-      </w:pPr>
-      <w:r>
-        <w:t xml:space="preserve">[This section </w:t>
-      </w:r>
-      <w:r>
-        <w:t>lists any constraints needed to execute the test such as timing, load, or operator intervention</w:t>
-      </w:r>
-      <w:r>
-        <w:t>.]</w:t>
+        <w:pStyle w:val="BodyText"/>
+      </w:pPr>
+      <w:r>
+        <w:t>N/A</w:t>
       </w:r>
     </w:p>
     <w:p>
       <w:pPr>
         <w:pStyle w:val="Heading1"/>
       </w:pPr>
-      <w:bookmarkStart w:id="7" w:name="_Toc352009711"/>
-      <w:r>
-        <w:t>Intercase dependencies</w:t>
+      <w:bookmarkStart w:id="7" w:name="_Toc373677440"/>
+      <w:proofErr w:type="spellStart"/>
+      <w:r>
+        <w:t>Intercase</w:t>
+      </w:r>
+      <w:proofErr w:type="spellEnd"/>
+      <w:r>
+        <w:t xml:space="preserve"> dependencies</w:t>
       </w:r>
       <w:bookmarkEnd w:id="7"/>
       <w:r>
@@ -1321,37 +1636,32 @@
     </w:p>
     <w:p>
       <w:pPr>
-        <w:pStyle w:val="InfoBlue"/>
-      </w:pPr>
-      <w:r>
-        <w:t xml:space="preserve">[This section </w:t>
-      </w:r>
-      <w:r>
-        <w:t>lists the dependencies with other test cases</w:t>
-      </w:r>
-      <w:r>
-        <w:t>.]</w:t>
-      </w:r>
-    </w:p>
-    <w:p>
-      <w:pPr>
-        <w:pStyle w:val="BodyText"/>
-      </w:pPr>
-    </w:p>
-    <w:p>
-      <w:pPr>
-        <w:pStyle w:val="BodyText"/>
-      </w:pPr>
-    </w:p>
-    <w:p>
-      <w:pPr>
-        <w:pStyle w:val="BodyText"/>
-      </w:pPr>
-    </w:p>
-    <w:p>
-      <w:pPr>
-        <w:pStyle w:val="BodyText"/>
-      </w:pPr>
+        <w:pStyle w:val="BodyText"/>
+      </w:pPr>
+      <w:r>
+        <w:t>This test case depends on the following test cases:</w:t>
+      </w:r>
+    </w:p>
+    <w:p>
+      <w:pPr>
+        <w:pStyle w:val="BodyText"/>
+      </w:pPr>
+      <w:r>
+        <w:t xml:space="preserve">Test – XML File Does not </w:t>
+      </w:r>
+      <w:proofErr w:type="gramStart"/>
+      <w:r>
+        <w:t>Exist</w:t>
+      </w:r>
+      <w:proofErr w:type="gramEnd"/>
+    </w:p>
+    <w:p>
+      <w:pPr>
+        <w:pStyle w:val="BodyText"/>
+      </w:pPr>
+      <w:r>
+        <w:t>Test – Record Results</w:t>
+      </w:r>
     </w:p>
     <w:sectPr>
       <w:headerReference w:type="default" r:id="rId8"/>
@@ -1720,11 +2030,21 @@
           <w:tcW w:w="6379" w:type="dxa"/>
         </w:tcPr>
         <w:p>
-          <w:fldSimple w:instr=" TITLE  \* MERGEFORMAT ">
-            <w:r>
-              <w:t>Test Case Specification (TCS)</w:t>
-            </w:r>
-          </w:fldSimple>
+          <w:r>
+            <w:fldChar w:fldCharType="begin"/>
+          </w:r>
+          <w:r>
+            <w:instrText xml:space="preserve"> TITLE  \* MERGEFORMAT </w:instrText>
+          </w:r>
+          <w:r>
+            <w:fldChar w:fldCharType="separate"/>
+          </w:r>
+          <w:r>
+            <w:t>Test Case Specification (TCS)</w:t>
+          </w:r>
+          <w:r>
+            <w:fldChar w:fldCharType="end"/>
+          </w:r>
         </w:p>
       </w:tc>
       <w:tc>

</xml_diff>